<commit_message>
Commit + archive ZIP pour t'en inspirer. GL ;)
</commit_message>
<xml_diff>
--- a/Rapport_LO21_FICHMANN_KEIL.docx
+++ b/Rapport_LO21_FICHMANN_KEIL.docx
@@ -279,11 +279,21 @@
           <w:noProof/>
           <w:lang w:eastAsia="fr-FR"/>
         </w:rPr>
+        <w:lastRenderedPageBreak/>
+        <w:br/>
+      </w:r>
+      <w:bookmarkStart w:id="0" w:name="_GoBack"/>
+      <w:r>
+        <w:rPr>
+          <w:noProof/>
+          <w:lang w:eastAsia="fr-FR"/>
+        </w:rPr>
+        <w:lastRenderedPageBreak/>
         <w:drawing>
-          <wp:inline distT="0" distB="0" distL="0" distR="0" wp14:anchorId="54CCFC17" wp14:editId="56EFDF3D">
-            <wp:extent cx="7677150" cy="5237017"/>
-            <wp:effectExtent l="0" t="0" r="0" b="1905"/>
-            <wp:docPr id="2" name="Image 2"/>
+          <wp:inline distT="0" distB="0" distL="0" distR="0">
+            <wp:extent cx="8892540" cy="5742305"/>
+            <wp:effectExtent l="0" t="0" r="3810" b="0"/>
+            <wp:docPr id="1" name="Image 1"/>
             <wp:cNvGraphicFramePr>
               <a:graphicFrameLocks xmlns:a="http://schemas.openxmlformats.org/drawingml/2006/main" noChangeAspect="1"/>
             </wp:cNvGraphicFramePr>
@@ -309,7 +319,7 @@
                   <pic:spPr>
                     <a:xfrm>
                       <a:off x="0" y="0"/>
-                      <a:ext cx="7676424" cy="5236522"/>
+                      <a:ext cx="8892540" cy="5742305"/>
                     </a:xfrm>
                     <a:prstGeom prst="rect">
                       <a:avLst/>
@@ -321,6 +331,7 @@
           </wp:inline>
         </w:drawing>
       </w:r>
+      <w:bookmarkEnd w:id="0"/>
     </w:p>
     <w:p>
       <w:pPr>
@@ -478,10 +489,7 @@
         <w:jc w:val="both"/>
       </w:pPr>
       <w:r>
-        <w:t>Lors du TD n°5 portant déjà sur la gestion des UV, les Catégories étaient prédéfinies dans une énumération, qui avait le défaut de n’être plus modifiable après sa définition, empêchant ainsi toute évolution des Catégories</w:t>
-      </w:r>
-      <w:r>
-        <w:t>. A l’aide des méthodes adaptées, c</w:t>
+        <w:t>Lors du TD n°5 portant déjà sur la gestion des UV, les Catégories étaient prédéfinies dans une énumération, qui avait le défaut de n’être plus modifiable après sa définition, empêchant ainsi toute évolution des Catégories. A l’aide des méthodes adaptées, c</w:t>
       </w:r>
       <w:r>
         <w:t>ette nouvelle classe nous permet</w:t>
@@ -1160,8 +1168,6 @@
         <w:pStyle w:val="Titre1"/>
         <w:jc w:val="both"/>
       </w:pPr>
-      <w:bookmarkStart w:id="0" w:name="_GoBack"/>
-      <w:bookmarkEnd w:id="0"/>
       <w:r>
         <w:lastRenderedPageBreak/>
         <w:t>Conclusion</w:t>
@@ -3498,7 +3504,7 @@
 </file>
 
 <file path=customXml/itemProps1.xml><?xml version="1.0" encoding="utf-8"?>
-<ds:datastoreItem xmlns:ds="http://schemas.openxmlformats.org/officeDocument/2006/customXml" ds:itemID="{E4DFF28E-9DA8-4E6E-8E68-2510C20CB407}">
+<ds:datastoreItem xmlns:ds="http://schemas.openxmlformats.org/officeDocument/2006/customXml" ds:itemID="{5995FABC-A5B4-4112-B89F-FBD0C8FD2D23}">
   <ds:schemaRefs>
     <ds:schemaRef ds:uri="http://schemas.openxmlformats.org/officeDocument/2006/bibliography"/>
   </ds:schemaRefs>

</xml_diff>